<commit_message>
spacing fixes all around
</commit_message>
<xml_diff>
--- a/examples/full_paper/output/Cochrane_THEO8063_full_paper.docx
+++ b/examples/full_paper/output/Cochrane_THEO8063_full_paper.docx
@@ -71,11 +71,20 @@
         <w:t xml:space="preserve">Tables make everything more believable, don’t you agree?</w:t>
       </w:r>
     </w:p>
+    <w:p>
+      <w:pPr>
+        <w:pStyle w:val="TableCaption"/>
+      </w:pPr>
+      <w:r>
+        <w:t xml:space="preserve">Word Counts</w:t>
+      </w:r>
+    </w:p>
     <w:tbl>
       <w:tblPr>
         <w:tblStyle w:val="Table"/>
         <w:tblW w:type="auto" w:w="0"/>
         <w:tblLook w:firstRow="1" w:lastRow="1" w:firstColumn="0" w:lastColumn="0" w:noHBand="0" w:noVBand="0" w:val="0020"/>
+        <w:tblCaption w:val="Word Counts"/>
       </w:tblPr>
       <w:tblGrid>
         <w:gridCol w:w="3960"/>
@@ -336,7 +345,7 @@
         <w:pStyle w:val="BodyText"/>
       </w:pPr>
       <w:r>
-        <w:t xml:space="preserve">But if you really want to make a point, it’s hard to beat a picture. They say it could be work a thousand words, or a kiloword, if you will. That reminds me of another story, but I’ll tell it some other time. For now, enjoy this photograph of the Church of the Holy Sepulchre in Jerusalem. It is formatted to be three inches in height.</w:t>
+        <w:t xml:space="preserve">But if you really want to make a point, it’s hard to beat a picture. They say it could be worth a thousand words, or a kiloword, if you will. That reminds me of another story, but I’ll tell it some other time. For now, enjoy this photograph of the Church of the Holy Sepulchre in Jerusalem. It is formatted to be two and three quarters inches in height.</w:t>
       </w:r>
     </w:p>
     <w:p>
@@ -346,7 +355,7 @@
       <w:r>
         <w:drawing>
           <wp:inline>
-            <wp:extent cx="1828800" cy="2743200"/>
+            <wp:extent cx="1676400" cy="2514600"/>
             <wp:effectExtent b="0" l="0" r="0" t="0"/>
             <wp:docPr descr="Photo by Robert Bye on Unsplash" title="" id="21" name="Picture"/>
             <a:graphic>
@@ -367,7 +376,7 @@
                   <pic:spPr bwMode="auto">
                     <a:xfrm>
                       <a:off x="0" y="0"/>
-                      <a:ext cx="1828800" cy="2743200"/>
+                      <a:ext cx="1676400" cy="2514600"/>
                     </a:xfrm>
                     <a:prstGeom prst="rect">
                       <a:avLst/>
@@ -443,7 +452,7 @@
         <w:pStyle w:val="BodyText"/>
       </w:pPr>
       <w:r>
-        <w:t xml:space="preserve">Here’s a blockquote, for when someone else is much smarter than I am (which, let’s be honest, is most of the time), and we need to know what their whole deal is.</w:t>
+        <w:t xml:space="preserve">Here’s a blockquote, for when someone else is much smarter than I am (which, let’s be honest, is most of the time), and we need to know what their whole deal is:</w:t>
       </w:r>
     </w:p>
     <w:p>
@@ -467,12 +476,84 @@
         <w:pStyle w:val="BodyText"/>
       </w:pPr>
       <w:r>
-        <w:t xml:space="preserve">Eiusmod amet tempor aute in excepteur tempor in dolore nisi. Et cillum tempor aute fugiat aliqua occaecat. Fugiat sunt esse officia incididunt aliqua. Aliqua culpa quis incididunt culpa officia Lorem incididunt ut id. Magna mollit duis elit nisi. Id irure magna eiusmod reprehenderit voluptate ea do pariatur ullamco duis sit deserunt reprehenderit. Aliqua aliquip eiusmod cupidatat laboris id dolore eiusmod officia nulla qui.</w:t>
-      </w:r>
-    </w:p>
-    <w:p>
-      <w:pPr>
-        <w:pStyle w:val="BodyText"/>
+        <w:t xml:space="preserve">Eiusmod amet tempor aute in excepteur tempor in dolore nisi. Et cillum tempor aute fugiat aliqua occaecat. Fugiat sunt esse officia incididunt aliqua. Aliqua culpa quis incididunt culpa officia Lorem incididunt ut id. Magna mollit duis elit nisi. Id irure magna eiusmod reprehenderit voluptate ea do pariatur ullamco duis sit deserunt reprehenderit. Aliqua aliquip eiusmod cupidatat laboris id dolore eiusmod officia nulla qui. We can also do lists in the middle of a paragraph, and nest them!</w:t>
+      </w:r>
+    </w:p>
+    <w:p>
+      <w:pPr>
+        <w:numPr>
+          <w:ilvl w:val="0"/>
+          <w:numId w:val="1001"/>
+        </w:numPr>
+        <w:pStyle w:val="Compact"/>
+      </w:pPr>
+      <w:r>
+        <w:t xml:space="preserve">Ex eiusmod magna nulla sunt do amet labore exercitation ea mollit ipsum culpa. Magna laboris mollit aliqua reprehenderit labore sit id eiusmod sunt exercitation. Aute mollit Lorem commodo anim duis quis. Esse laboris incididunt anim consequat.</w:t>
+      </w:r>
+    </w:p>
+    <w:p>
+      <w:pPr>
+        <w:numPr>
+          <w:ilvl w:val="1"/>
+          <w:numId w:val="1002"/>
+        </w:numPr>
+        <w:pStyle w:val="Compact"/>
+      </w:pPr>
+      <w:r>
+        <w:t xml:space="preserve">Ad magna do sunt culpa consectetur. Lorem sit pariatur sint fugiat Lorem nisi Lorem in sunt ut. Nulla quis pariatur cillum excepteur commodo aute sit exercitation consequat culpa reprehenderit Lorem enim exercitation. Anim id adipisicing aute non quis proident et. Cupidatat in ut et aliqua. Non laborum ex cupidatat anim mollit et aliqua duis. Tempor aute id commodo aliquip irure exercitation minim cupidatat eu irure nulla aliqua pariatur enim.</w:t>
+      </w:r>
+    </w:p>
+    <w:p>
+      <w:pPr>
+        <w:numPr>
+          <w:ilvl w:val="1"/>
+          <w:numId w:val="1002"/>
+        </w:numPr>
+        <w:pStyle w:val="Compact"/>
+      </w:pPr>
+      <w:r>
+        <w:t xml:space="preserve">Et dolore exercitation quis nostrud officia eu duis proident sit non dolore ullamco veniam. Id cillum velit commodo ex ea esse aute laborum sint veniam. Laboris laboris commodo pariatur duis pariatur cillum deserunt. Ullamco ea non consequat adipisicing sit dolor occaecat nulla amet nulla cillum. Aliquip cupidatat ex laborum velit incididunt minim officia nostrud voluptate dolor ut. Elit aliquip officia eu aliqua mollit occaecat anim occaecat. Et ipsum aliqua exercitation exercitation consequat do.</w:t>
+      </w:r>
+    </w:p>
+    <w:p>
+      <w:pPr>
+        <w:numPr>
+          <w:ilvl w:val="0"/>
+          <w:numId w:val="1001"/>
+        </w:numPr>
+        <w:pStyle w:val="Compact"/>
+      </w:pPr>
+      <w:r>
+        <w:t xml:space="preserve">Ad anim eiusmod veniam reprehenderit nisi incididunt adipisicing Lorem pariatur ullamco. Sunt elit aute consectetur dolore elit pariatur sit ipsum. Exercitation dolore culpa eiusmod mollit incididunt pariatur velit ad. Qui minim nisi nulla minim anim cillum dolor cupidatat aliquip nisi consequat non occaecat eu. Reprehenderit esse exercitation eiusmod elit do.</w:t>
+      </w:r>
+    </w:p>
+    <w:p>
+      <w:pPr>
+        <w:numPr>
+          <w:ilvl w:val="1"/>
+          <w:numId w:val="1003"/>
+        </w:numPr>
+        <w:pStyle w:val="Compact"/>
+      </w:pPr>
+      <w:r>
+        <w:t xml:space="preserve">Magna voluptate laborum</w:t>
+      </w:r>
+    </w:p>
+    <w:p>
+      <w:pPr>
+        <w:numPr>
+          <w:ilvl w:val="1"/>
+          <w:numId w:val="1003"/>
+        </w:numPr>
+        <w:pStyle w:val="Compact"/>
+      </w:pPr>
+      <w:r>
+        <w:t xml:space="preserve">Excepteur adipisicing nostrud</w:t>
+      </w:r>
+    </w:p>
+    <w:p>
+      <w:pPr>
+        <w:pStyle w:val="BodyText2"/>
       </w:pPr>
       <w:r>
         <w:t xml:space="preserve">Reprehenderit magna non non sit fugiat excepteur ipsum eu veniam consequat laborum. Consectetur ullamco tempor sunt nostrud deserunt culpa dolor amet irure. Aliquip adipisicing laboris exercitation ad velit amet dolor laborum id consectetur. Minim cupidatat occaecat veniam tempor voluptate. Voluptate excepteur eu tempor cupidatat laboris culpa. Ut tempor sunt do sit minim eiusmod culpa amet nostrud.</w:t>
@@ -1235,7 +1316,7 @@
       <w:rPr>
         <w:noProof/>
       </w:rPr>
-      <w:instrText>2</w:instrText>
+      <w:instrText>3</w:instrText>
     </w:r>
     <w:r>
       <w:fldChar w:fldCharType="end"/>
@@ -1250,7 +1331,7 @@
       <w:rPr>
         <w:noProof/>
       </w:rPr>
-      <w:t>1</w:t>
+      <w:t>2</w:t>
     </w:r>
     <w:r>
       <w:fldChar w:fldCharType="end"/>
@@ -1552,7 +1633,7 @@
   <w:abstractNum w15:restartNumberingAfterBreak="0" w:abstractNumId="0">
     <w:nsid w:val="FFFFFF7C"/>
     <w:multiLevelType w:val="singleLevel"/>
-    <w:tmpl w:val="B32A01CA"/>
+    <w:tmpl w:val="75082F50"/>
     <w:lvl w:ilvl="0">
       <w:start w:val="1"/>
       <w:numFmt w:val="decimal"/>
@@ -1569,7 +1650,7 @@
   <w:abstractNum w15:restartNumberingAfterBreak="0" w:abstractNumId="1">
     <w:nsid w:val="FFFFFF7D"/>
     <w:multiLevelType w:val="singleLevel"/>
-    <w:tmpl w:val="23F845F2"/>
+    <w:tmpl w:val="6EA0618A"/>
     <w:lvl w:ilvl="0">
       <w:start w:val="1"/>
       <w:numFmt w:val="decimal"/>
@@ -1586,7 +1667,7 @@
   <w:abstractNum w15:restartNumberingAfterBreak="0" w:abstractNumId="2">
     <w:nsid w:val="FFFFFF7E"/>
     <w:multiLevelType w:val="singleLevel"/>
-    <w:tmpl w:val="D74C1198"/>
+    <w:tmpl w:val="625A746C"/>
     <w:lvl w:ilvl="0">
       <w:start w:val="1"/>
       <w:numFmt w:val="decimal"/>
@@ -1603,7 +1684,7 @@
   <w:abstractNum w15:restartNumberingAfterBreak="0" w:abstractNumId="3">
     <w:nsid w:val="FFFFFF7F"/>
     <w:multiLevelType w:val="singleLevel"/>
-    <w:tmpl w:val="748CA364"/>
+    <w:tmpl w:val="C6BEDEF4"/>
     <w:lvl w:ilvl="0">
       <w:start w:val="1"/>
       <w:numFmt w:val="decimal"/>
@@ -1620,7 +1701,7 @@
   <w:abstractNum w15:restartNumberingAfterBreak="0" w:abstractNumId="4">
     <w:nsid w:val="FFFFFF80"/>
     <w:multiLevelType w:val="singleLevel"/>
-    <w:tmpl w:val="7E367AAE"/>
+    <w:tmpl w:val="347255F4"/>
     <w:lvl w:ilvl="0">
       <w:start w:val="1"/>
       <w:numFmt w:val="bullet"/>
@@ -1640,7 +1721,7 @@
   <w:abstractNum w15:restartNumberingAfterBreak="0" w:abstractNumId="5">
     <w:nsid w:val="FFFFFF81"/>
     <w:multiLevelType w:val="singleLevel"/>
-    <w:tmpl w:val="D6AC1B44"/>
+    <w:tmpl w:val="C6C4EE28"/>
     <w:lvl w:ilvl="0">
       <w:start w:val="1"/>
       <w:numFmt w:val="bullet"/>
@@ -1660,7 +1741,7 @@
   <w:abstractNum w15:restartNumberingAfterBreak="0" w:abstractNumId="6">
     <w:nsid w:val="FFFFFF82"/>
     <w:multiLevelType w:val="singleLevel"/>
-    <w:tmpl w:val="4EC8A9EC"/>
+    <w:tmpl w:val="33521828"/>
     <w:lvl w:ilvl="0">
       <w:start w:val="1"/>
       <w:numFmt w:val="bullet"/>
@@ -1680,7 +1761,7 @@
   <w:abstractNum w15:restartNumberingAfterBreak="0" w:abstractNumId="7">
     <w:nsid w:val="FFFFFF83"/>
     <w:multiLevelType w:val="singleLevel"/>
-    <w:tmpl w:val="5A3E7E54"/>
+    <w:tmpl w:val="0FFA28FC"/>
     <w:lvl w:ilvl="0">
       <w:start w:val="1"/>
       <w:numFmt w:val="bullet"/>
@@ -1700,7 +1781,7 @@
   <w:abstractNum w15:restartNumberingAfterBreak="0" w:abstractNumId="8">
     <w:nsid w:val="FFFFFF88"/>
     <w:multiLevelType w:val="singleLevel"/>
-    <w:tmpl w:val="AFC6CC5C"/>
+    <w:tmpl w:val="F77E631A"/>
     <w:lvl w:ilvl="0">
       <w:start w:val="1"/>
       <w:numFmt w:val="decimal"/>
@@ -1717,7 +1798,7 @@
   <w:abstractNum w15:restartNumberingAfterBreak="0" w:abstractNumId="9">
     <w:nsid w:val="FFFFFF89"/>
     <w:multiLevelType w:val="singleLevel"/>
-    <w:tmpl w:val="01E02B6A"/>
+    <w:tmpl w:val="9EE2DDF8"/>
     <w:lvl w:ilvl="0">
       <w:start w:val="1"/>
       <w:numFmt w:val="bullet"/>
@@ -1908,6 +1989,167 @@
     <w:lvl w:ilvl="8">
       <w:numFmt w:val="bullet"/>
       <w:lvlText w:val=" "/>
+      <w:lvlJc w:val="left"/>
+      <w:pPr>
+        <w:ind w:left="6480" w:hanging="480"/>
+      </w:pPr>
+    </w:lvl>
+  </w:abstractNum>
+  <w:abstractNum w:abstractNumId="99411">
+    <w:nsid w:val="A99411"/>
+    <w:multiLevelType w:val="multilevel"/>
+    <w:lvl w:ilvl="0">
+      <w:start w:val="1"/>
+      <w:numFmt w:val="decimal"/>
+      <w:lvlText w:val="%1."/>
+      <w:lvlJc w:val="left"/>
+      <w:pPr>
+        <w:ind w:left="720" w:hanging="480"/>
+      </w:pPr>
+    </w:lvl>
+    <w:lvl w:ilvl="1">
+      <w:start w:val="1"/>
+      <w:numFmt w:val="decimal"/>
+      <w:lvlText w:val="%2."/>
+      <w:lvlJc w:val="left"/>
+      <w:pPr>
+        <w:ind w:left="1440" w:hanging="480"/>
+      </w:pPr>
+    </w:lvl>
+    <w:lvl w:ilvl="2">
+      <w:start w:val="1"/>
+      <w:numFmt w:val="decimal"/>
+      <w:lvlText w:val="%3."/>
+      <w:lvlJc w:val="left"/>
+      <w:pPr>
+        <w:ind w:left="2160" w:hanging="480"/>
+      </w:pPr>
+    </w:lvl>
+    <w:lvl w:ilvl="3">
+      <w:start w:val="1"/>
+      <w:numFmt w:val="decimal"/>
+      <w:lvlText w:val="%4."/>
+      <w:lvlJc w:val="left"/>
+      <w:pPr>
+        <w:ind w:left="2880" w:hanging="480"/>
+      </w:pPr>
+    </w:lvl>
+    <w:lvl w:ilvl="4">
+      <w:start w:val="1"/>
+      <w:numFmt w:val="decimal"/>
+      <w:lvlText w:val="%5."/>
+      <w:lvlJc w:val="left"/>
+      <w:pPr>
+        <w:ind w:left="3600" w:hanging="480"/>
+      </w:pPr>
+    </w:lvl>
+    <w:lvl w:ilvl="5">
+      <w:start w:val="1"/>
+      <w:numFmt w:val="decimal"/>
+      <w:lvlText w:val="%6."/>
+      <w:lvlJc w:val="left"/>
+      <w:pPr>
+        <w:ind w:left="4320" w:hanging="480"/>
+      </w:pPr>
+    </w:lvl>
+    <w:lvl w:ilvl="6">
+      <w:start w:val="1"/>
+      <w:numFmt w:val="decimal"/>
+      <w:lvlText w:val="%7."/>
+      <w:lvlJc w:val="left"/>
+      <w:pPr>
+        <w:ind w:left="5040" w:hanging="480"/>
+      </w:pPr>
+    </w:lvl>
+    <w:lvl w:ilvl="7">
+      <w:start w:val="1"/>
+      <w:numFmt w:val="decimal"/>
+      <w:lvlText w:val="%8."/>
+      <w:lvlJc w:val="left"/>
+      <w:pPr>
+        <w:ind w:left="5760" w:hanging="480"/>
+      </w:pPr>
+    </w:lvl>
+    <w:lvl w:ilvl="8">
+      <w:start w:val="1"/>
+      <w:numFmt w:val="decimal"/>
+      <w:lvlText w:val="%9."/>
+      <w:lvlJc w:val="left"/>
+      <w:pPr>
+        <w:ind w:left="6480" w:hanging="480"/>
+      </w:pPr>
+    </w:lvl>
+  </w:abstractNum>
+  <w:abstractNum w:abstractNumId="991">
+    <w:nsid w:val="A991"/>
+    <w:multiLevelType w:val="multilevel"/>
+    <w:lvl w:ilvl="0">
+      <w:numFmt w:val="bullet"/>
+      <w:lvlText w:val="•"/>
+      <w:lvlJc w:val="left"/>
+      <w:pPr>
+        <w:ind w:left="720" w:hanging="480"/>
+      </w:pPr>
+    </w:lvl>
+    <w:lvl w:ilvl="1">
+      <w:numFmt w:val="bullet"/>
+      <w:lvlText w:val="–"/>
+      <w:lvlJc w:val="left"/>
+      <w:pPr>
+        <w:ind w:left="1440" w:hanging="480"/>
+      </w:pPr>
+    </w:lvl>
+    <w:lvl w:ilvl="2">
+      <w:numFmt w:val="bullet"/>
+      <w:lvlText w:val="•"/>
+      <w:lvlJc w:val="left"/>
+      <w:pPr>
+        <w:ind w:left="2160" w:hanging="480"/>
+      </w:pPr>
+    </w:lvl>
+    <w:lvl w:ilvl="3">
+      <w:numFmt w:val="bullet"/>
+      <w:lvlText w:val="–"/>
+      <w:lvlJc w:val="left"/>
+      <w:pPr>
+        <w:ind w:left="2880" w:hanging="480"/>
+      </w:pPr>
+    </w:lvl>
+    <w:lvl w:ilvl="4">
+      <w:numFmt w:val="bullet"/>
+      <w:lvlText w:val="•"/>
+      <w:lvlJc w:val="left"/>
+      <w:pPr>
+        <w:ind w:left="3600" w:hanging="480"/>
+      </w:pPr>
+    </w:lvl>
+    <w:lvl w:ilvl="5">
+      <w:numFmt w:val="bullet"/>
+      <w:lvlText w:val="–"/>
+      <w:lvlJc w:val="left"/>
+      <w:pPr>
+        <w:ind w:left="4320" w:hanging="480"/>
+      </w:pPr>
+    </w:lvl>
+    <w:lvl w:ilvl="6">
+      <w:numFmt w:val="bullet"/>
+      <w:lvlText w:val="•"/>
+      <w:lvlJc w:val="left"/>
+      <w:pPr>
+        <w:ind w:left="5040" w:hanging="480"/>
+      </w:pPr>
+    </w:lvl>
+    <w:lvl w:ilvl="7">
+      <w:numFmt w:val="bullet"/>
+      <w:lvlText w:val="–"/>
+      <w:lvlJc w:val="left"/>
+      <w:pPr>
+        <w:ind w:left="5760" w:hanging="480"/>
+      </w:pPr>
+    </w:lvl>
+    <w:lvl w:ilvl="8">
+      <w:numFmt w:val="bullet"/>
+      <w:lvlText w:val="•"/>
       <w:lvlJc w:val="left"/>
       <w:pPr>
         <w:ind w:left="6480" w:hanging="480"/>
@@ -1949,6 +2191,69 @@
   </w:num>
   <w:num w:numId="1000">
     <w:abstractNumId w:val="990"/>
+  </w:num>
+  <w:num w:numId="1001">
+    <w:abstractNumId w:val="99411"/>
+    <w:lvlOverride w:ilvl="0">
+      <w:startOverride w:val="1"/>
+    </w:lvlOverride>
+    <w:lvlOverride w:ilvl="1">
+      <w:startOverride w:val="1"/>
+    </w:lvlOverride>
+    <w:lvlOverride w:ilvl="2">
+      <w:startOverride w:val="1"/>
+    </w:lvlOverride>
+    <w:lvlOverride w:ilvl="3">
+      <w:startOverride w:val="1"/>
+    </w:lvlOverride>
+    <w:lvlOverride w:ilvl="4">
+      <w:startOverride w:val="1"/>
+    </w:lvlOverride>
+    <w:lvlOverride w:ilvl="5">
+      <w:startOverride w:val="1"/>
+    </w:lvlOverride>
+    <w:lvlOverride w:ilvl="6">
+      <w:startOverride w:val="1"/>
+    </w:lvlOverride>
+    <w:lvlOverride w:ilvl="7">
+      <w:startOverride w:val="1"/>
+    </w:lvlOverride>
+    <w:lvlOverride w:ilvl="8">
+      <w:startOverride w:val="1"/>
+    </w:lvlOverride>
+  </w:num>
+  <w:num w:numId="1002">
+    <w:abstractNumId w:val="991"/>
+  </w:num>
+  <w:num w:numId="1003">
+    <w:abstractNumId w:val="99411"/>
+    <w:lvlOverride w:ilvl="0">
+      <w:startOverride w:val="1"/>
+    </w:lvlOverride>
+    <w:lvlOverride w:ilvl="1">
+      <w:startOverride w:val="1"/>
+    </w:lvlOverride>
+    <w:lvlOverride w:ilvl="2">
+      <w:startOverride w:val="1"/>
+    </w:lvlOverride>
+    <w:lvlOverride w:ilvl="3">
+      <w:startOverride w:val="1"/>
+    </w:lvlOverride>
+    <w:lvlOverride w:ilvl="4">
+      <w:startOverride w:val="1"/>
+    </w:lvlOverride>
+    <w:lvlOverride w:ilvl="5">
+      <w:startOverride w:val="1"/>
+    </w:lvlOverride>
+    <w:lvlOverride w:ilvl="6">
+      <w:startOverride w:val="1"/>
+    </w:lvlOverride>
+    <w:lvlOverride w:ilvl="7">
+      <w:startOverride w:val="1"/>
+    </w:lvlOverride>
+    <w:lvlOverride w:ilvl="8">
+      <w:startOverride w:val="1"/>
+    </w:lvlOverride>
   </w:num>
 </w:numbering>
 </file>
@@ -2524,7 +2829,10 @@
     <w:basedOn w:val="BodyText"/>
     <w:next w:val="BodyText"/>
     <w:qFormat/>
-    <w:rsid w:val="002825C7"/>
+    <w:rsid w:val="0034642C"/>
+    <w:pPr>
+      <w:spacing w:before="240"/>
+    </w:pPr>
   </w:style>
   <w:style w:customStyle="1" w:styleId="Compact" w:type="paragraph">
     <w:name w:val="Compact"/>
@@ -2851,8 +3159,9 @@
     <w:name w:val="Body Text 2"/>
     <w:basedOn w:val="BodyText"/>
     <w:link w:val="BodyText2Char"/>
-    <w:rsid w:val="00665D92"/>
+    <w:rsid w:val="003A2B10"/>
     <w:pPr>
+      <w:spacing w:before="240"/>
       <w:ind w:firstLine="0"/>
     </w:pPr>
   </w:style>
@@ -2860,7 +3169,7 @@
     <w:name w:val="Body Text 2 Char"/>
     <w:basedOn w:val="DefaultParagraphFont"/>
     <w:link w:val="BodyText2"/>
-    <w:rsid w:val="00665D92"/>
+    <w:rsid w:val="003A2B10"/>
     <w:rPr>
       <w:rFonts w:ascii="Times New Roman" w:hAnsi="Times New Roman"/>
     </w:rPr>

</xml_diff>

<commit_message>
spaces before bible cites
</commit_message>
<xml_diff>
--- a/examples/full_paper/output/Cochrane_THEO8063_full_paper.docx
+++ b/examples/full_paper/output/Cochrane_THEO8063_full_paper.docx
@@ -741,7 +741,13 @@
         <w:t xml:space="preserve">NABRE</w:t>
       </w:r>
       <w:r>
-        <w:t xml:space="preserve">) Duis mollit incididunt Lorem officia labore non irure voluptate occaecat id. The PPF says that seminarians must study</w:t>
+        <w:t xml:space="preserve">)</w:t>
+      </w:r>
+      <w:r>
+        <w:t xml:space="preserve"> </w:t>
+      </w:r>
+      <w:r>
+        <w:t xml:space="preserve">Duis mollit incididunt Lorem officia labore non irure voluptate occaecat id. The PPF says that seminarians must study</w:t>
       </w:r>
       <w:r>
         <w:t xml:space="preserve"> </w:t>
@@ -780,7 +786,16 @@
         <w:t xml:space="preserve">”</w:t>
       </w:r>
       <w:r>
-        <w:t xml:space="preserve">(1 John. 4:16) Cras dapibus. Vivamus elementum semper nisi. Aenean vulputate eleifend tellus. Aenean leo ligula, porttitor eu, consequat vitae, eleifend ac, enim. Aliquam lorem ante, dapibus in, viverra quis, feugiat a, tellus. Phasellus viverra nulla ut metus varius laoreet. Quisque rutrum. Aenean imperdiet. Etiam ultricies nisi vel augue. Curabitur ullamcorper ultricies nisi. Nam eget dui. Lorem ipsum dolor sit amet, consectetuer adipiscing elit. Aenean commodo ligula eget dolor. Aenean massa. Cum sociis natoque penatibus et magnis dis parturient montes, nascetur ridiculus mus. Donec quam felis, ultricies nec, pellentesque eu, pretium quis, sem. Nulla consequat massa quis enim. Donec pede justo, fringilla vel, aliquet nec, vulputate eget, arcu. In enim justo, rhoncus ut, imperdiet a, venenatis vitae, justo. Nullam dictum felis eu pede mollis pretium. Integer tincidunt. Cras dapibus. Vivamus elementum semper nisi. Aenean vulputate eleifend tellus. Aenean leo ligula, porttitor eu, consequat vitae, eleifend ac, enim. Aliquam lorem ante, dapibus in, viverra quis, feugiat a, tellus. Phasellus viverra nulla ut metus varius laoreet. Quisque rutrum. Aenean imperdiet. Etiam ultricies nisi vel augue. Later, the PPF mentions that</w:t>
+        <w:t xml:space="preserve"> </w:t>
+      </w:r>
+      <w:r>
+        <w:t xml:space="preserve">(1 John. 4:16)</w:t>
+      </w:r>
+      <w:r>
+        <w:t xml:space="preserve"> </w:t>
+      </w:r>
+      <w:r>
+        <w:t xml:space="preserve">Cras dapibus. Vivamus elementum semper nisi. Aenean vulputate eleifend tellus. Aenean leo ligula, porttitor eu, consequat vitae, eleifend ac, enim. Aliquam lorem ante, dapibus in, viverra quis, feugiat a, tellus. Phasellus viverra nulla ut metus varius laoreet. Quisque rutrum. Aenean imperdiet. Etiam ultricies nisi vel augue. Curabitur ullamcorper ultricies nisi. Nam eget dui. Lorem ipsum dolor sit amet, consectetuer adipiscing elit. Aenean commodo ligula eget dolor. Aenean massa. Cum sociis natoque penatibus et magnis dis parturient montes, nascetur ridiculus mus. Donec quam felis, ultricies nec, pellentesque eu, pretium quis, sem. Nulla consequat massa quis enim. Donec pede justo, fringilla vel, aliquet nec, vulputate eget, arcu. In enim justo, rhoncus ut, imperdiet a, venenatis vitae, justo. Nullam dictum felis eu pede mollis pretium. Integer tincidunt. Cras dapibus. Vivamus elementum semper nisi. Aenean vulputate eleifend tellus. Aenean leo ligula, porttitor eu, consequat vitae, eleifend ac, enim. Aliquam lorem ante, dapibus in, viverra quis, feugiat a, tellus. Phasellus viverra nulla ut metus varius laoreet. Quisque rutrum. Aenean imperdiet. Etiam ultricies nisi vel augue. Later, the PPF mentions that</w:t>
       </w:r>
       <w:r>
         <w:t xml:space="preserve"> </w:t>

</xml_diff>

<commit_message>
only drop aquinas from the summa
</commit_message>
<xml_diff>
--- a/examples/full_paper/output/Cochrane_THEO8063_full_paper.docx
+++ b/examples/full_paper/output/Cochrane_THEO8063_full_paper.docx
@@ -646,7 +646,7 @@
         <w:t xml:space="preserve"> </w:t>
       </w:r>
       <w:r>
-        <w:t xml:space="preserve">Quisque rutrum. Aenean imperdiet. Etiam ultricies nisi vel augue. Curabitur ullamcorper ultricies nisi. Nam eget dui. Lorem ipsum dolor sit amet, consectetuer adipiscing elit. Aenean commodo ligula eget dolor. Aenean massa. Cum sociis natoque penatibus et magnis dis parturient montes, nascetur ridiculus mus. Donec quam felis, ultricies nec, pellentesque eu, pretium quis, sem. Nulla consequat massa quis enim. Donec pede justo, fringilla vel, aliquet nec, vulputate eget, arcu. In enim justo, rhoncus ut, imperdiet a, venenatis vitae, justo. Nullam dictum felis eu pede mollis pretium. Integer tincidunt.</w:t>
+        <w:t xml:space="preserve">Quisque rutrum. Aenean imperdiet. Etiam ultricies nisi vel augue. Curabitur ullamcorper ultricies nisi. Nam eget dui. Lorem ipsum dolor sit amet, consectetuer adipiscing elit. Aenean commodo ligula eget dolor. Aenean massa. Cum sociis natoque penatibus et magnis dis parturient montes, nascetur ridiculus mus. Donec quam felis, ultricies nec, pellentesque eu, pretium quis, sem.</w:t>
       </w:r>
       <w:r>
         <w:t xml:space="preserve"> </w:t>
@@ -655,7 +655,7 @@
         <w:t xml:space="preserve">“</w:t>
       </w:r>
       <w:r>
-        <w:t xml:space="preserve">Oecologia humana etiam altius quiddam implicat nempe necessarium vinculum vitae hominis cum lege morali in eius propria natura inscripta, necessarium quippe ad efficiendum ambitum digniorem.</w:t>
+        <w:t xml:space="preserve">Quod comedere lauta cibaria non est peccatum.</w:t>
       </w:r>
       <w:r>
         <w:t xml:space="preserve">”</w:t>
@@ -670,6 +670,30 @@
         <w:t xml:space="preserve"> </w:t>
       </w:r>
       <w:r>
+        <w:t xml:space="preserve">Nulla consequat massa quis enim. Donec pede justo, fringilla vel, aliquet nec, vulputate eget, arcu. In enim justo, rhoncus ut, imperdiet a, venenatis vitae, justo. Nullam dictum felis eu pede mollis pretium. Integer tincidunt.</w:t>
+      </w:r>
+      <w:r>
+        <w:t xml:space="preserve"> </w:t>
+      </w:r>
+      <w:r>
+        <w:t xml:space="preserve">“</w:t>
+      </w:r>
+      <w:r>
+        <w:t xml:space="preserve">Oecologia humana etiam altius quiddam implicat nempe necessarium vinculum vitae hominis cum lege morali in eius propria natura inscripta, necessarium quippe ad efficiendum ambitum digniorem.</w:t>
+      </w:r>
+      <w:r>
+        <w:t xml:space="preserve">”</w:t>
+      </w:r>
+      <w:r>
+        <w:rPr>
+          <w:rStyle w:val="FootnoteReference"/>
+        </w:rPr>
+        <w:footnoteReference w:id="31"/>
+      </w:r>
+      <w:r>
+        <w:t xml:space="preserve"> </w:t>
+      </w:r>
+      <w:r>
         <w:t xml:space="preserve">Cras dapibus. Vivamus elementum semper nisi. Aenean vulputate eleifend tellus. Aenean.</w:t>
       </w:r>
     </w:p>
@@ -678,7 +702,31 @@
         <w:pStyle w:val="BodyText"/>
       </w:pPr>
       <w:r>
-        <w:t xml:space="preserve">Leo ligula, porttitor eu, consequat vitae, eleifend ac, enim. Aliquam lorem ante, dapibus in, viverra quis, feugiat a, tellus. Phasellus viverra nulla ut metus varius laoreet. Quisque rutrum. Aenean imperdiet. Etiam ultricies nisi vel augue. Curabitur ullamcorper ultricies nisi. Nam eget dui. Lorem ipsum dolor sit amet, consectetuer adipiscing elit. Aenean commodo ligula eget dolor. Aenean massa. Cum sociis natoque penatibus et magnis dis parturient montes, nascetur ridiculus mus. Donec quam felis, ultricies nec, pellentesque eu, pretium quis, sem. Nulla consequat massa quis enim. Donec pede justo, fringilla vel, aliquet nec, vulputate eget, arcu. In enim justo, rhoncus ut, imperdiet a, venenatis vitae, justo. Nullam dictum felis eu pede mollis pretium. Integer tincidunt. Cras dapibus. Vivamus elementum semper nisi. Aenean vulputate eleifend tellus. Aenean leo ligula, porttitor eu, consequat vitae, eleifend ac, enim. Aliquam lorem ante, dapibus in, viverra quis, feugiat a, tellus. Phasellus viverra nulla ut metus varius laoreet. Quisque rutrum. Aenean imperdiet. Etiam ultricies nisi vel augue. Curabitur ullamcorper ultricies nisi. Nam eget dui. Lorem ipsum dolor sit amet, consectetuer adipiscing elit. Aenean commodo ligula eget dolor. Aenean massa. Cum sociis natoque penatibus et magnis dis parturient montes, nascetur ridiculus mus. Donec quam felis, ultricies nec, pellentesque eu, pretium quis, sem. Nulla consequat massa quis enim. Donec pede justo, fringilla vel, aliquet nec, vulputate eget, arcu. In enim justo, rhoncus ut, imperdiet a, venenatis vitae, justo. Nullam dictum felis eu pede mollis pretium. Integer tincidunt. Cras dapibus. Vivamus elementum semper nisi. Aenean vulputate eleifend tellus. Aenean leo ligula, porttitor eu, consequat vitae, eleifend ac, enim. Aliquam lorem ante, dapibus in, viverra quis, feugiat a, tellus. Phasellus viverra nulla ut metus varius laoreet. Quisque rutrum. Aenean imperdiet. Etiam ultricies nisi vel augue. Curabitur ullamcorper ultricies nisi. Nam eget dui. Lorem ipsum dolor sit ame.</w:t>
+        <w:t xml:space="preserve">Leo ligula, porttitor eu, consequat vitae, eleifend ac, enim. Aliquam lorem ante, dapibus in, viverra quis, feugiat a, tellus. Phasellus viverra nulla ut metus varius laoreet. Quisque rutrum. Aenean imperdiet. Etiam ultricies nisi vel augue. Curabitur ullamcorper ultricies nisi. Nam eget dui. Lorem ipsum dolor sit amet, consectetuer adipiscing elit. Aenean commodo ligula eget dolor. Aenean massa. Cum sociis natoque penatibus et magnis dis parturient montes, nascetur ridiculus mus. Donec quam felis, ultricies nec, pellentesque eu, pretium quis, sem. Nulla consequat massa quis enim. Donec pede justo, fringilla vel, aliquet nec, vulputate eget, arcu. In enim justo, rhoncus ut, imperdiet a, venenatis vitae, justo. Nullam dictum felis eu pede mollis pretium. Integer tincidunt. Cras dapibus. Vivamus elementum semper nisi. Aenean vulputate eleifend tellus. Aenean leo ligula, porttitor eu, consequat vitae, eleifend ac, enim. Aliquam lorem ante, dapibus in, viverra quis, feugiat a, tellus. Phasellus viverra nulla ut metus varius laoreet. Quisque rutrum. Aenean imperdiet. Etiam ultricies nisi vel augue.</w:t>
+      </w:r>
+      <w:r>
+        <w:t xml:space="preserve"> </w:t>
+      </w:r>
+      <w:r>
+        <w:t xml:space="preserve">“</w:t>
+      </w:r>
+      <w:r>
+        <w:t xml:space="preserve">Et per hoc patet solutio ad secundum.</w:t>
+      </w:r>
+      <w:r>
+        <w:t xml:space="preserve">”</w:t>
+      </w:r>
+      <w:r>
+        <w:rPr>
+          <w:rStyle w:val="FootnoteReference"/>
+        </w:rPr>
+        <w:footnoteReference w:id="32"/>
+      </w:r>
+      <w:r>
+        <w:t xml:space="preserve"> </w:t>
+      </w:r>
+      <w:r>
+        <w:t xml:space="preserve">Curabitur ullamcorper ultricies nisi. Nam eget dui. Lorem ipsum dolor sit amet, consectetuer adipiscing elit. Aenean commodo ligula eget dolor. Aenean massa. Cum sociis natoque penatibus et magnis dis parturient montes, nascetur ridiculus mus. Donec quam felis, ultricies nec, pellentesque eu, pretium quis, sem. Nulla consequat massa quis enim. Donec pede justo, fringilla vel, aliquet nec, vulputate eget, arcu. In enim justo, rhoncus ut, imperdiet a, venenatis vitae, justo. Nullam dictum felis eu pede mollis pretium. Integer tincidunt. Cras dapibus. Vivamus elementum semper nisi. Aenean vulputate eleifend tellus. Aenean leo ligula, porttitor eu, consequat vitae, eleifend ac, enim. Aliquam lorem ante, dapibus in, viverra quis, feugiat a, tellus. Phasellus viverra nulla ut metus varius laoreet. Quisque rutrum. Aenean imperdiet. Etiam ultricies nisi vel augue. Curabitur ullamcorper ultricies nisi. Nam eget dui. Lorem ipsum dolor sit ame.</w:t>
       </w:r>
     </w:p>
     <w:p>
@@ -765,7 +813,7 @@
         <w:rPr>
           <w:rStyle w:val="FootnoteReference"/>
         </w:rPr>
-        <w:footnoteReference w:id="31"/>
+        <w:footnoteReference w:id="33"/>
       </w:r>
       <w:r>
         <w:t xml:space="preserve"> </w:t>
@@ -813,7 +861,7 @@
         <w:rPr>
           <w:rStyle w:val="FootnoteReference"/>
         </w:rPr>
-        <w:footnoteReference w:id="32"/>
+        <w:footnoteReference w:id="34"/>
       </w:r>
       <w:r>
         <w:t xml:space="preserve"> </w:t>
@@ -1150,8 +1198,8 @@
         <w:t xml:space="preserve">In, viverra quis, feugiat a, tellus. Phasellus viverra nulla ut metus varius laoreet. Quisque rutrum. Aenean imperdiet. Etiam ultricies nisi vel augue. Curabitur ullamcorper ultricies nisi. Nam eget dui. Lorem ipsum dolor sit amet, consectetuer adipiscing elit. Aenean commodo ligula eget dolor. Aenean massa. Cum sociis natoque penatibus et magnis dis parturient montes, nascetur ridiculus mus. Donec quam felis, ultricies nec, pellentesque eu, pretium quis, sem. Nulla consequat massa quis enim. Donec pede justo, fringilla vel, aliquet nec, vulputate eget, arcu. In enim justo, rhoncus ut, imperdiet a, venenatis vitae, justo. Nullam dictum felis eu pede mollis pretium. Integer tincidunt. Cras dapibus. Vivamus elementum semper nisi. Aenean vulputate eleifend tellus. Aenean leo ligula, porttitor eu, consequat vitae, eleifend ac, enim. Aliquam lorem ante, dapibus in, viverra quis, feugiat a, tellus. Phasellus viverra nulla ut metus varius laoreet. Quisque rutrum. Aenean imperdiet. Etiam ultricies nisi vel augue. Curabitur ullamcorper ultricies nisi. Nam eget dui. Lorem ipsum dolor sit amet, consectetuer adipiscing elit. Aenean commodo ligula eget dolor. Aenean massa. Cum sociis natoque penatibus et magnis dis parturient montes, nascetur ridiculus mus. Donec quam felis, ultricies nec, pellentesque eu, pretium quis, sem. Nulla consequat massa quis enim. Donec pede justo, fringilla vel, aliquet nec, vulputate eget, arcu. In enim justo, rhoncus.</w:t>
       </w:r>
     </w:p>
-    <w:bookmarkStart w:id="36" w:name="refs"/>
-    <w:bookmarkStart w:id="33" w:name="ref-aquinasSumma"/>
+    <w:bookmarkStart w:id="39" w:name="refs"/>
+    <w:bookmarkStart w:id="35" w:name="ref-aquinasEvil2003"/>
     <w:p>
       <w:pPr>
         <w:pageBreakBefore/>
@@ -1171,6 +1219,29 @@
       </w:pPr>
       <w:r>
         <w:t xml:space="preserve">Aquinas, Thomas.</w:t>
+      </w:r>
+      <w:r>
+        <w:t xml:space="preserve"> </w:t>
+      </w:r>
+      <w:r>
+        <w:rPr>
+          <w:iCs/>
+          <w:i/>
+        </w:rPr>
+        <w:t xml:space="preserve">On Evil</w:t>
+      </w:r>
+      <w:r>
+        <w:t xml:space="preserve">. Edited by Brian Davies. Translated by Richard J. Regan. New York: Oxford University Press, 2003.</w:t>
+      </w:r>
+    </w:p>
+    <w:bookmarkEnd w:id="35"/>
+    <w:bookmarkStart w:id="36" w:name="ref-aquinasSumma"/>
+    <w:p>
+      <w:pPr>
+        <w:pStyle w:val="Bibliography"/>
+      </w:pPr>
+      <w:r>
+        <w:t xml:space="preserve">———.</w:t>
       </w:r>
       <w:r>
         <w:t xml:space="preserve"> </w:t>
@@ -1200,8 +1271,8 @@
         <w:t xml:space="preserve">.</w:t>
       </w:r>
     </w:p>
-    <w:bookmarkEnd w:id="33"/>
-    <w:bookmarkStart w:id="34" w:name="ref-francisLaudatoSi2015"/>
+    <w:bookmarkEnd w:id="36"/>
+    <w:bookmarkStart w:id="37" w:name="ref-francisLaudatoSi2015"/>
     <w:p>
       <w:pPr>
         <w:pStyle w:val="Bibliography"/>
@@ -1249,8 +1320,8 @@
         <w:t xml:space="preserve">.</w:t>
       </w:r>
     </w:p>
-    <w:bookmarkEnd w:id="34"/>
-    <w:bookmarkStart w:id="35" w:name="ref-usccb.PPF52006"/>
+    <w:bookmarkEnd w:id="37"/>
+    <w:bookmarkStart w:id="38" w:name="ref-usccb.PPF52006"/>
     <w:p>
       <w:pPr>
         <w:pStyle w:val="Bibliography"/>
@@ -1272,8 +1343,8 @@
         <w:t xml:space="preserve">. 5th ed. Washington, D.C: United States Conference of Catholic Bishops, 2006.</w:t>
       </w:r>
     </w:p>
-    <w:bookmarkEnd w:id="35"/>
-    <w:bookmarkEnd w:id="36"/>
+    <w:bookmarkEnd w:id="38"/>
+    <w:bookmarkEnd w:id="39"/>
     <w:sectPr>
       <w:headerReference r:id="rId10" w:type="even"/>
       <w:headerReference r:id="rId9" w:type="default"/>
@@ -1532,6 +1603,38 @@
         <w:t xml:space="preserve"> </w:t>
       </w:r>
       <w:r>
+        <w:t xml:space="preserve">Thomas Aquinas,</w:t>
+      </w:r>
+      <w:r>
+        <w:t xml:space="preserve"> </w:t>
+      </w:r>
+      <w:r>
+        <w:rPr>
+          <w:iCs/>
+          <w:i/>
+        </w:rPr>
+        <w:t xml:space="preserve">On Evil</w:t>
+      </w:r>
+      <w:r>
+        <w:t xml:space="preserve">, ed. Brian Davies, trans. Richard J. Regan (New York: Oxford University Press, 2003) q. 14 a. 3 ad 5.</w:t>
+      </w:r>
+    </w:p>
+  </w:footnote>
+  <w:footnote w:id="31">
+    <w:p>
+      <w:pPr>
+        <w:pStyle w:val="FootnoteText"/>
+      </w:pPr>
+      <w:r>
+        <w:rPr>
+          <w:rStyle w:val="FootnoteReference"/>
+        </w:rPr>
+        <w:footnoteRef/>
+      </w:r>
+      <w:r>
+        <w:t xml:space="preserve"> </w:t>
+      </w:r>
+      <w:r>
         <w:rPr>
           <w:iCs/>
           <w:i/>
@@ -1549,7 +1652,42 @@
       </w:r>
     </w:p>
   </w:footnote>
-  <w:footnote w:id="31">
+  <w:footnote w:id="32">
+    <w:p>
+      <w:pPr>
+        <w:pStyle w:val="FootnoteText"/>
+      </w:pPr>
+      <w:r>
+        <w:rPr>
+          <w:rStyle w:val="FootnoteReference"/>
+        </w:rPr>
+        <w:footnoteRef/>
+      </w:r>
+      <w:r>
+        <w:t xml:space="preserve"> </w:t>
+      </w:r>
+      <w:r>
+        <w:t xml:space="preserve">Aquinas,</w:t>
+      </w:r>
+      <w:r>
+        <w:t xml:space="preserve"> </w:t>
+      </w:r>
+      <w:r>
+        <w:rPr>
+          <w:iCs/>
+          <w:i/>
+        </w:rPr>
+        <w:t xml:space="preserve">On Evil</w:t>
+      </w:r>
+      <w:r>
+        <w:t xml:space="preserve"> </w:t>
+      </w:r>
+      <w:r>
+        <w:t xml:space="preserve">q. 3 a. 1 ad 2.</w:t>
+      </w:r>
+    </w:p>
+  </w:footnote>
+  <w:footnote w:id="33">
     <w:p>
       <w:pPr>
         <w:pStyle w:val="FootnoteText"/>
@@ -1581,7 +1719,7 @@
       </w:r>
     </w:p>
   </w:footnote>
-  <w:footnote w:id="32">
+  <w:footnote w:id="34">
     <w:p>
       <w:pPr>
         <w:pStyle w:val="FootnoteText"/>

</xml_diff>

<commit_message>
variables get markdown processed
</commit_message>
<xml_diff>
--- a/examples/full_paper/output/Cochrane_THEO8063_full_paper.docx
+++ b/examples/full_paper/output/Cochrane_THEO8063_full_paper.docx
@@ -7,7 +7,7 @@
         <w:pStyle w:val="Title"/>
       </w:pPr>
       <w:r>
-        <w:t>What Does God Need with a Starship?</w:t>
+        <w:t xml:space="preserve">What Does God Need with a Starship?</w:t>
       </w:r>
     </w:p>
     <w:p>
@@ -15,7 +15,7 @@
         <w:pStyle w:val="Author"/>
       </w:pPr>
       <w:r>
-        <w:t>by</w:t>
+        <w:t xml:space="preserve">by</w:t>
       </w:r>
     </w:p>
     <w:p>
@@ -23,7 +23,7 @@
         <w:pStyle w:val="Author"/>
       </w:pPr>
       <w:r>
-        <w:t>Zefram Cochrane</w:t>
+        <w:t xml:space="preserve">Zefram Cochrane</w:t>
       </w:r>
     </w:p>
     <w:p>
@@ -31,11 +31,19 @@
         <w:pStyle w:val="Author"/>
       </w:pPr>
       <w:r>
-        <w:t>Professor Richard Daystrom</w:t>
+        <w:t xml:space="preserve">Professor Richard Daystrom</w:t>
+      </w:r>
+      <w:r>
         <w:br/>
-        <w:t>THEO 8063 — Theoretical Subspace Fixtures</w:t>
+      </w:r>
+      <w:r>
+        <w:t xml:space="preserve">THEO 8063 — Theoretical Subspace Fixtures</w:t>
+      </w:r>
+      <w:r>
         <w:br/>
-        <w:t>April 5, 2063</w:t>
+      </w:r>
+      <w:r>
+        <w:t xml:space="preserve">April 5, 2063</w:t>
       </w:r>
     </w:p>
     <w:p>

</xml_diff>

<commit_message>
template updates, font control
</commit_message>
<xml_diff>
--- a/examples/full_paper/output/Cochrane_THEO8063_full_paper.docx
+++ b/examples/full_paper/output/Cochrane_THEO8063_full_paper.docx
@@ -1218,7 +1218,7 @@
         <w:rPr>
           <w:u w:val="single"/>
         </w:rPr>
-        <w:t>Works Cited</w:t>
+        <w:t>Bibliography</w:t>
       </w:r>
     </w:p>
     <w:p>
@@ -1794,7 +1794,7 @@
   <w:abstractNum w15:restartNumberingAfterBreak="0" w:abstractNumId="0">
     <w:nsid w:val="FFFFFF7C"/>
     <w:multiLevelType w:val="singleLevel"/>
-    <w:tmpl w:val="75082F50"/>
+    <w:tmpl w:val="4C42F234"/>
     <w:lvl w:ilvl="0">
       <w:start w:val="1"/>
       <w:numFmt w:val="decimal"/>
@@ -1811,7 +1811,7 @@
   <w:abstractNum w15:restartNumberingAfterBreak="0" w:abstractNumId="1">
     <w:nsid w:val="FFFFFF7D"/>
     <w:multiLevelType w:val="singleLevel"/>
-    <w:tmpl w:val="6EA0618A"/>
+    <w:tmpl w:val="424E37CC"/>
     <w:lvl w:ilvl="0">
       <w:start w:val="1"/>
       <w:numFmt w:val="decimal"/>
@@ -1828,7 +1828,7 @@
   <w:abstractNum w15:restartNumberingAfterBreak="0" w:abstractNumId="2">
     <w:nsid w:val="FFFFFF7E"/>
     <w:multiLevelType w:val="singleLevel"/>
-    <w:tmpl w:val="625A746C"/>
+    <w:tmpl w:val="DA244196"/>
     <w:lvl w:ilvl="0">
       <w:start w:val="1"/>
       <w:numFmt w:val="decimal"/>
@@ -1845,7 +1845,7 @@
   <w:abstractNum w15:restartNumberingAfterBreak="0" w:abstractNumId="3">
     <w:nsid w:val="FFFFFF7F"/>
     <w:multiLevelType w:val="singleLevel"/>
-    <w:tmpl w:val="C6BEDEF4"/>
+    <w:tmpl w:val="665EA516"/>
     <w:lvl w:ilvl="0">
       <w:start w:val="1"/>
       <w:numFmt w:val="decimal"/>
@@ -1862,7 +1862,7 @@
   <w:abstractNum w15:restartNumberingAfterBreak="0" w:abstractNumId="4">
     <w:nsid w:val="FFFFFF80"/>
     <w:multiLevelType w:val="singleLevel"/>
-    <w:tmpl w:val="347255F4"/>
+    <w:tmpl w:val="90766CAA"/>
     <w:lvl w:ilvl="0">
       <w:start w:val="1"/>
       <w:numFmt w:val="bullet"/>
@@ -1882,7 +1882,7 @@
   <w:abstractNum w15:restartNumberingAfterBreak="0" w:abstractNumId="5">
     <w:nsid w:val="FFFFFF81"/>
     <w:multiLevelType w:val="singleLevel"/>
-    <w:tmpl w:val="C6C4EE28"/>
+    <w:tmpl w:val="5150B9DC"/>
     <w:lvl w:ilvl="0">
       <w:start w:val="1"/>
       <w:numFmt w:val="bullet"/>
@@ -1902,7 +1902,7 @@
   <w:abstractNum w15:restartNumberingAfterBreak="0" w:abstractNumId="6">
     <w:nsid w:val="FFFFFF82"/>
     <w:multiLevelType w:val="singleLevel"/>
-    <w:tmpl w:val="33521828"/>
+    <w:tmpl w:val="B07890B4"/>
     <w:lvl w:ilvl="0">
       <w:start w:val="1"/>
       <w:numFmt w:val="bullet"/>
@@ -1922,7 +1922,7 @@
   <w:abstractNum w15:restartNumberingAfterBreak="0" w:abstractNumId="7">
     <w:nsid w:val="FFFFFF83"/>
     <w:multiLevelType w:val="singleLevel"/>
-    <w:tmpl w:val="0FFA28FC"/>
+    <w:tmpl w:val="BEB4B3F2"/>
     <w:lvl w:ilvl="0">
       <w:start w:val="1"/>
       <w:numFmt w:val="bullet"/>
@@ -1942,7 +1942,7 @@
   <w:abstractNum w15:restartNumberingAfterBreak="0" w:abstractNumId="8">
     <w:nsid w:val="FFFFFF88"/>
     <w:multiLevelType w:val="singleLevel"/>
-    <w:tmpl w:val="F77E631A"/>
+    <w:tmpl w:val="E9DC2046"/>
     <w:lvl w:ilvl="0">
       <w:start w:val="1"/>
       <w:numFmt w:val="decimal"/>
@@ -1959,7 +1959,7 @@
   <w:abstractNum w15:restartNumberingAfterBreak="0" w:abstractNumId="9">
     <w:nsid w:val="FFFFFF89"/>
     <w:multiLevelType w:val="singleLevel"/>
-    <w:tmpl w:val="9EE2DDF8"/>
+    <w:tmpl w:val="CCF8BB06"/>
     <w:lvl w:ilvl="0">
       <w:start w:val="1"/>
       <w:numFmt w:val="bullet"/>
@@ -3237,8 +3237,10 @@
   </w:style>
   <w:style w:styleId="Hyperlink" w:type="character">
     <w:name w:val="Hyperlink"/>
-    <w:basedOn w:val="CaptionChar"/>
-    <w:rPr>
+    <w:basedOn w:val="VerbatimChar"/>
+    <w:rsid w:val="003365F4"/>
+    <w:rPr>
+      <w:sz w:val="22"/>
       <w:u w:val="single"/>
     </w:rPr>
   </w:style>

</xml_diff>

<commit_message>
link handling: throw to footnotes, don't underline
</commit_message>
<xml_diff>
--- a/examples/full_paper/output/Cochrane_THEO8063_full_paper.docx
+++ b/examples/full_paper/output/Cochrane_THEO8063_full_paper.docx
@@ -408,36 +408,26 @@
         <w:pStyle w:val="ImageCaption"/>
       </w:pPr>
       <w:r>
-        <w:t xml:space="preserve">Photo by</w:t>
-      </w:r>
-      <w:r>
-        <w:t xml:space="preserve"> </w:t>
-      </w:r>
-      <w:hyperlink r:id="rId23">
-        <w:r>
-          <w:rPr>
-            <w:rStyle w:val="Hyperlink"/>
-          </w:rPr>
-          <w:t xml:space="preserve">Robert Bye</w:t>
-        </w:r>
-      </w:hyperlink>
-      <w:r>
-        <w:t xml:space="preserve"> </w:t>
-      </w:r>
-      <w:r>
-        <w:t xml:space="preserve">on</w:t>
-      </w:r>
-      <w:r>
-        <w:t xml:space="preserve"> </w:t>
-      </w:r>
-      <w:hyperlink r:id="rId24">
-        <w:r>
-          <w:rPr>
-            <w:rStyle w:val="Hyperlink"/>
-          </w:rPr>
-          <w:t xml:space="preserve">Unsplash</w:t>
-        </w:r>
-      </w:hyperlink>
+        <w:t xml:space="preserve">Photo by Robert Bye</w:t>
+      </w:r>
+      <w:r>
+        <w:rPr>
+          <w:rStyle w:val="FootnoteReference"/>
+        </w:rPr>
+        <w:footnoteReference w:id="23"/>
+      </w:r>
+      <w:r>
+        <w:t xml:space="preserve"> </w:t>
+      </w:r>
+      <w:r>
+        <w:t xml:space="preserve">on Unsplash</w:t>
+      </w:r>
+      <w:r>
+        <w:rPr>
+          <w:rStyle w:val="FootnoteReference"/>
+        </w:rPr>
+        <w:footnoteReference w:id="25"/>
+      </w:r>
     </w:p>
     <w:p>
       <w:pPr>
@@ -598,7 +588,7 @@
         <w:rPr>
           <w:rStyle w:val="FootnoteReference"/>
         </w:rPr>
-        <w:footnoteReference w:id="25"/>
+        <w:footnoteReference w:id="27"/>
       </w:r>
     </w:p>
     <w:p>
@@ -616,30 +606,6 @@
       </w:r>
       <w:r>
         <w:t xml:space="preserve">[R]esponsalitas postulat ut homo, intellectu praeditus, observet naturae leges nec non subtiles inter huius mundi res aequabilitates.</w:t>
-      </w:r>
-      <w:r>
-        <w:t xml:space="preserve">”</w:t>
-      </w:r>
-      <w:r>
-        <w:rPr>
-          <w:rStyle w:val="FootnoteReference"/>
-        </w:rPr>
-        <w:footnoteReference w:id="27"/>
-      </w:r>
-      <w:r>
-        <w:t xml:space="preserve"> </w:t>
-      </w:r>
-      <w:r>
-        <w:t xml:space="preserve">Cras dapibus. Vivamus elementum semper nisi. Aenean vulputate eleifend tellus. Aenean leo ligula, porttitor eu, consequat vitae, eleifend ac, enim. Aliquam lorem ante, dapibus in, viverra quis, feugiat a, tellus. Phasellus viverra nulla ut metus varius laoreet.</w:t>
-      </w:r>
-      <w:r>
-        <w:t xml:space="preserve"> </w:t>
-      </w:r>
-      <w:r>
-        <w:t xml:space="preserve">“</w:t>
-      </w:r>
-      <w:r>
-        <w:t xml:space="preserve">Voluntas autem bonorum consonat legi, a qua malorum voluntas discordat. Et ideo secundum hoc boni non sunt sub lege, sed solum mali.</w:t>
       </w:r>
       <w:r>
         <w:t xml:space="preserve">”</w:t>
@@ -654,7 +620,7 @@
         <w:t xml:space="preserve"> </w:t>
       </w:r>
       <w:r>
-        <w:t xml:space="preserve">Quisque rutrum. Aenean imperdiet. Etiam ultricies nisi vel augue. Curabitur ullamcorper ultricies nisi. Nam eget dui. Lorem ipsum dolor sit amet, consectetuer adipiscing elit. Aenean commodo ligula eget dolor. Aenean massa. Cum sociis natoque penatibus et magnis dis parturient montes, nascetur ridiculus mus. Donec quam felis, ultricies nec, pellentesque eu, pretium quis, sem.</w:t>
+        <w:t xml:space="preserve">Cras dapibus. Vivamus elementum semper nisi. Aenean vulputate eleifend tellus. Aenean leo ligula, porttitor eu, consequat vitae, eleifend ac, enim. Aliquam lorem ante, dapibus in, viverra quis, feugiat a, tellus. Phasellus viverra nulla ut metus varius laoreet.</w:t>
       </w:r>
       <w:r>
         <w:t xml:space="preserve"> </w:t>
@@ -663,31 +629,7 @@
         <w:t xml:space="preserve">“</w:t>
       </w:r>
       <w:r>
-        <w:t xml:space="preserve">Quod comedere lauta cibaria non est peccatum.</w:t>
-      </w:r>
-      <w:r>
-        <w:t xml:space="preserve">”</w:t>
-      </w:r>
-      <w:r>
-        <w:rPr>
-          <w:rStyle w:val="FootnoteReference"/>
-        </w:rPr>
-        <w:footnoteReference w:id="30"/>
-      </w:r>
-      <w:r>
-        <w:t xml:space="preserve"> </w:t>
-      </w:r>
-      <w:r>
-        <w:t xml:space="preserve">Nulla consequat massa quis enim. Donec pede justo, fringilla vel, aliquet nec, vulputate eget, arcu. In enim justo, rhoncus ut, imperdiet a, venenatis vitae, justo. Nullam dictum felis eu pede mollis pretium. Integer tincidunt.</w:t>
-      </w:r>
-      <w:r>
-        <w:t xml:space="preserve"> </w:t>
-      </w:r>
-      <w:r>
-        <w:t xml:space="preserve">“</w:t>
-      </w:r>
-      <w:r>
-        <w:t xml:space="preserve">Oecologia humana etiam altius quiddam implicat nempe necessarium vinculum vitae hominis cum lege morali in eius propria natura inscripta, necessarium quippe ad efficiendum ambitum digniorem.</w:t>
+        <w:t xml:space="preserve">Voluntas autem bonorum consonat legi, a qua malorum voluntas discordat. Et ideo secundum hoc boni non sunt sub lege, sed solum mali.</w:t>
       </w:r>
       <w:r>
         <w:t xml:space="preserve">”</w:t>
@@ -702,15 +644,7 @@
         <w:t xml:space="preserve"> </w:t>
       </w:r>
       <w:r>
-        <w:t xml:space="preserve">Cras dapibus. Vivamus elementum semper nisi. Aenean vulputate eleifend tellus. Aenean.</w:t>
-      </w:r>
-    </w:p>
-    <w:p>
-      <w:pPr>
-        <w:pStyle w:val="BodyText"/>
-      </w:pPr>
-      <w:r>
-        <w:t xml:space="preserve">Leo ligula, porttitor eu, consequat vitae, eleifend ac, enim. Aliquam lorem ante, dapibus in, viverra quis, feugiat a, tellus. Phasellus viverra nulla ut metus varius laoreet. Quisque rutrum. Aenean imperdiet. Etiam ultricies nisi vel augue. Curabitur ullamcorper ultricies nisi. Nam eget dui. Lorem ipsum dolor sit amet, consectetuer adipiscing elit. Aenean commodo ligula eget dolor. Aenean massa. Cum sociis natoque penatibus et magnis dis parturient montes, nascetur ridiculus mus. Donec quam felis, ultricies nec, pellentesque eu, pretium quis, sem. Nulla consequat massa quis enim. Donec pede justo, fringilla vel, aliquet nec, vulputate eget, arcu. In enim justo, rhoncus ut, imperdiet a, venenatis vitae, justo. Nullam dictum felis eu pede mollis pretium. Integer tincidunt. Cras dapibus. Vivamus elementum semper nisi. Aenean vulputate eleifend tellus. Aenean leo ligula, porttitor eu, consequat vitae, eleifend ac, enim. Aliquam lorem ante, dapibus in, viverra quis, feugiat a, tellus. Phasellus viverra nulla ut metus varius laoreet. Quisque rutrum. Aenean imperdiet. Etiam ultricies nisi vel augue.</w:t>
+        <w:t xml:space="preserve">Quisque rutrum. Aenean imperdiet. Etiam ultricies nisi vel augue. Curabitur ullamcorper ultricies nisi. Nam eget dui. Lorem ipsum dolor sit amet, consectetuer adipiscing elit. Aenean commodo ligula eget dolor. Aenean massa. Cum sociis natoque penatibus et magnis dis parturient montes, nascetur ridiculus mus. Donec quam felis, ultricies nec, pellentesque eu, pretium quis, sem.</w:t>
       </w:r>
       <w:r>
         <w:t xml:space="preserve"> </w:t>
@@ -719,7 +653,7 @@
         <w:t xml:space="preserve">“</w:t>
       </w:r>
       <w:r>
-        <w:t xml:space="preserve">Et per hoc patet solutio ad secundum.</w:t>
+        <w:t xml:space="preserve">Quod comedere lauta cibaria non est peccatum.</w:t>
       </w:r>
       <w:r>
         <w:t xml:space="preserve">”</w:t>
@@ -729,6 +663,62 @@
           <w:rStyle w:val="FootnoteReference"/>
         </w:rPr>
         <w:footnoteReference w:id="32"/>
+      </w:r>
+      <w:r>
+        <w:t xml:space="preserve"> </w:t>
+      </w:r>
+      <w:r>
+        <w:t xml:space="preserve">Nulla consequat massa quis enim. Donec pede justo, fringilla vel, aliquet nec, vulputate eget, arcu. In enim justo, rhoncus ut, imperdiet a, venenatis vitae, justo. Nullam dictum felis eu pede mollis pretium. Integer tincidunt.</w:t>
+      </w:r>
+      <w:r>
+        <w:t xml:space="preserve"> </w:t>
+      </w:r>
+      <w:r>
+        <w:t xml:space="preserve">“</w:t>
+      </w:r>
+      <w:r>
+        <w:t xml:space="preserve">Oecologia humana etiam altius quiddam implicat nempe necessarium vinculum vitae hominis cum lege morali in eius propria natura inscripta, necessarium quippe ad efficiendum ambitum digniorem.</w:t>
+      </w:r>
+      <w:r>
+        <w:t xml:space="preserve">”</w:t>
+      </w:r>
+      <w:r>
+        <w:rPr>
+          <w:rStyle w:val="FootnoteReference"/>
+        </w:rPr>
+        <w:footnoteReference w:id="33"/>
+      </w:r>
+      <w:r>
+        <w:t xml:space="preserve"> </w:t>
+      </w:r>
+      <w:r>
+        <w:t xml:space="preserve">Cras dapibus. Vivamus elementum semper nisi. Aenean vulputate eleifend tellus. Aenean.</w:t>
+      </w:r>
+    </w:p>
+    <w:p>
+      <w:pPr>
+        <w:pStyle w:val="BodyText"/>
+      </w:pPr>
+      <w:r>
+        <w:t xml:space="preserve">Leo ligula, porttitor eu, consequat vitae, eleifend ac, enim. Aliquam lorem ante, dapibus in, viverra quis, feugiat a, tellus. Phasellus viverra nulla ut metus varius laoreet. Quisque rutrum. Aenean imperdiet. Etiam ultricies nisi vel augue. Curabitur ullamcorper ultricies nisi. Nam eget dui. Lorem ipsum dolor sit amet, consectetuer adipiscing elit. Aenean commodo ligula eget dolor. Aenean massa. Cum sociis natoque penatibus et magnis dis parturient montes, nascetur ridiculus mus. Donec quam felis, ultricies nec, pellentesque eu, pretium quis, sem. Nulla consequat massa quis enim. Donec pede justo, fringilla vel, aliquet nec, vulputate eget, arcu. In enim justo, rhoncus ut, imperdiet a, venenatis vitae, justo. Nullam dictum felis eu pede mollis pretium. Integer tincidunt. Cras dapibus. Vivamus elementum semper nisi. Aenean vulputate eleifend tellus. Aenean leo ligula, porttitor eu, consequat vitae, eleifend ac, enim. Aliquam lorem ante, dapibus in, viverra quis, feugiat a, tellus. Phasellus viverra nulla ut metus varius laoreet. Quisque rutrum. Aenean imperdiet. Etiam ultricies nisi vel augue.</w:t>
+      </w:r>
+      <w:r>
+        <w:t xml:space="preserve"> </w:t>
+      </w:r>
+      <w:r>
+        <w:t xml:space="preserve">“</w:t>
+      </w:r>
+      <w:r>
+        <w:t xml:space="preserve">Et per hoc patet solutio ad secundum.</w:t>
+      </w:r>
+      <w:r>
+        <w:t xml:space="preserve">”</w:t>
+      </w:r>
+      <w:r>
+        <w:rPr>
+          <w:rStyle w:val="FootnoteReference"/>
+        </w:rPr>
+        <w:footnoteReference w:id="34"/>
       </w:r>
       <w:r>
         <w:t xml:space="preserve"> </w:t>
@@ -821,7 +811,7 @@
         <w:rPr>
           <w:rStyle w:val="FootnoteReference"/>
         </w:rPr>
-        <w:footnoteReference w:id="33"/>
+        <w:footnoteReference w:id="35"/>
       </w:r>
       <w:r>
         <w:t xml:space="preserve"> </w:t>
@@ -869,7 +859,7 @@
         <w:rPr>
           <w:rStyle w:val="FootnoteReference"/>
         </w:rPr>
-        <w:footnoteReference w:id="34"/>
+        <w:footnoteReference w:id="36"/>
       </w:r>
       <w:r>
         <w:t xml:space="preserve"> </w:t>
@@ -1206,8 +1196,8 @@
         <w:t xml:space="preserve">In, viverra quis, feugiat a, tellus. Phasellus viverra nulla ut metus varius laoreet. Quisque rutrum. Aenean imperdiet. Etiam ultricies nisi vel augue. Curabitur ullamcorper ultricies nisi. Nam eget dui. Lorem ipsum dolor sit amet, consectetuer adipiscing elit. Aenean commodo ligula eget dolor. Aenean massa. Cum sociis natoque penatibus et magnis dis parturient montes, nascetur ridiculus mus. Donec quam felis, ultricies nec, pellentesque eu, pretium quis, sem. Nulla consequat massa quis enim. Donec pede justo, fringilla vel, aliquet nec, vulputate eget, arcu. In enim justo, rhoncus ut, imperdiet a, venenatis vitae, justo. Nullam dictum felis eu pede mollis pretium. Integer tincidunt. Cras dapibus. Vivamus elementum semper nisi. Aenean vulputate eleifend tellus. Aenean leo ligula, porttitor eu, consequat vitae, eleifend ac, enim. Aliquam lorem ante, dapibus in, viverra quis, feugiat a, tellus. Phasellus viverra nulla ut metus varius laoreet. Quisque rutrum. Aenean imperdiet. Etiam ultricies nisi vel augue. Curabitur ullamcorper ultricies nisi. Nam eget dui. Lorem ipsum dolor sit amet, consectetuer adipiscing elit. Aenean commodo ligula eget dolor. Aenean massa. Cum sociis natoque penatibus et magnis dis parturient montes, nascetur ridiculus mus. Donec quam felis, ultricies nec, pellentesque eu, pretium quis, sem. Nulla consequat massa quis enim. Donec pede justo, fringilla vel, aliquet nec, vulputate eget, arcu. In enim justo, rhoncus.</w:t>
       </w:r>
     </w:p>
-    <w:bookmarkStart w:id="39" w:name="refs"/>
-    <w:bookmarkStart w:id="35" w:name="ref-aquinasEvil2003"/>
+    <w:bookmarkStart w:id="41" w:name="refs"/>
+    <w:bookmarkStart w:id="37" w:name="ref-aquinasEvil2003"/>
     <w:p>
       <w:pPr>
         <w:pageBreakBefore/>
@@ -1242,8 +1232,8 @@
         <w:t xml:space="preserve">. Edited by Brian Davies. Translated by Richard J. Regan. New York: Oxford University Press, 2003.</w:t>
       </w:r>
     </w:p>
-    <w:bookmarkEnd w:id="35"/>
-    <w:bookmarkStart w:id="36" w:name="ref-aquinasSumma"/>
+    <w:bookmarkEnd w:id="37"/>
+    <w:bookmarkStart w:id="38" w:name="ref-aquinasSumma"/>
     <w:p>
       <w:pPr>
         <w:pStyle w:val="Bibliography"/>
@@ -1267,7 +1257,7 @@
       <w:r>
         <w:t xml:space="preserve"> </w:t>
       </w:r>
-      <w:hyperlink r:id="rId26">
+      <w:hyperlink r:id="rId28">
         <w:r>
           <w:rPr>
             <w:rStyle w:val="Hyperlink"/>
@@ -1279,8 +1269,8 @@
         <w:t xml:space="preserve">.</w:t>
       </w:r>
     </w:p>
-    <w:bookmarkEnd w:id="36"/>
-    <w:bookmarkStart w:id="37" w:name="ref-francisLaudatoSi2015"/>
+    <w:bookmarkEnd w:id="38"/>
+    <w:bookmarkStart w:id="39" w:name="ref-francisLaudatoSi2015"/>
     <w:p>
       <w:pPr>
         <w:pStyle w:val="Bibliography"/>
@@ -1316,7 +1306,7 @@
       <w:r>
         <w:t xml:space="preserve"> </w:t>
       </w:r>
-      <w:hyperlink r:id="rId28">
+      <w:hyperlink r:id="rId30">
         <w:r>
           <w:rPr>
             <w:rStyle w:val="Hyperlink"/>
@@ -1328,8 +1318,8 @@
         <w:t xml:space="preserve">.</w:t>
       </w:r>
     </w:p>
-    <w:bookmarkEnd w:id="37"/>
-    <w:bookmarkStart w:id="38" w:name="ref-usccbPPF52006"/>
+    <w:bookmarkEnd w:id="39"/>
+    <w:bookmarkStart w:id="40" w:name="ref-usccbPPF52006"/>
     <w:p>
       <w:pPr>
         <w:pStyle w:val="Bibliography"/>
@@ -1351,8 +1341,8 @@
         <w:t xml:space="preserve">. 5th ed. Washington, D.C: United States Conference of Catholic Bishops, 2006.</w:t>
       </w:r>
     </w:p>
-    <w:bookmarkEnd w:id="38"/>
-    <w:bookmarkEnd w:id="39"/>
+    <w:bookmarkEnd w:id="40"/>
+    <w:bookmarkEnd w:id="41"/>
     <w:sectPr>
       <w:headerReference r:id="rId10" w:type="even"/>
       <w:headerReference r:id="rId9" w:type="default"/>
@@ -1460,7 +1450,55 @@
       </w:r>
     </w:p>
   </w:footnote>
+  <w:footnote w:id="23">
+    <w:p>
+      <w:pPr>
+        <w:pStyle w:val="FootnoteText"/>
+      </w:pPr>
+      <w:r>
+        <w:rPr>
+          <w:rStyle w:val="FootnoteReference"/>
+        </w:rPr>
+        <w:footnoteRef/>
+      </w:r>
+      <w:r>
+        <w:t xml:space="preserve"> </w:t>
+      </w:r>
+      <w:hyperlink r:id="rId24">
+        <w:r>
+          <w:rPr>
+            <w:rStyle w:val="Hyperlink"/>
+          </w:rPr>
+          <w:t xml:space="preserve">https://unsplash.com/@robertbye</w:t>
+        </w:r>
+      </w:hyperlink>
+    </w:p>
+  </w:footnote>
   <w:footnote w:id="25">
+    <w:p>
+      <w:pPr>
+        <w:pStyle w:val="FootnoteText"/>
+      </w:pPr>
+      <w:r>
+        <w:rPr>
+          <w:rStyle w:val="FootnoteReference"/>
+        </w:rPr>
+        <w:footnoteRef/>
+      </w:r>
+      <w:r>
+        <w:t xml:space="preserve"> </w:t>
+      </w:r>
+      <w:hyperlink r:id="rId26">
+        <w:r>
+          <w:rPr>
+            <w:rStyle w:val="Hyperlink"/>
+          </w:rPr>
+          <w:t xml:space="preserve">https://unsplash.com/s/photos/jerusalem</w:t>
+        </w:r>
+      </w:hyperlink>
+    </w:p>
+  </w:footnote>
+  <w:footnote w:id="27">
     <w:p>
       <w:pPr>
         <w:pStyle w:val="FootnoteText"/>
@@ -1493,7 +1531,7 @@
       <w:r>
         <w:t xml:space="preserve"> </w:t>
       </w:r>
-      <w:hyperlink r:id="rId26">
+      <w:hyperlink r:id="rId28">
         <w:r>
           <w:rPr>
             <w:rStyle w:val="Hyperlink"/>
@@ -1509,7 +1547,7 @@
       </w:r>
     </w:p>
   </w:footnote>
-  <w:footnote w:id="27">
+  <w:footnote w:id="29">
     <w:p>
       <w:pPr>
         <w:pStyle w:val="FootnoteText"/>
@@ -1554,7 +1592,7 @@
       <w:r>
         <w:t xml:space="preserve"> </w:t>
       </w:r>
-      <w:hyperlink r:id="rId28">
+      <w:hyperlink r:id="rId30">
         <w:r>
           <w:rPr>
             <w:rStyle w:val="Hyperlink"/>
@@ -1567,7 +1605,7 @@
       </w:r>
     </w:p>
   </w:footnote>
-  <w:footnote w:id="29">
+  <w:footnote w:id="31">
     <w:p>
       <w:pPr>
         <w:pStyle w:val="FootnoteText"/>
@@ -1596,7 +1634,7 @@
       </w:r>
     </w:p>
   </w:footnote>
-  <w:footnote w:id="30">
+  <w:footnote w:id="32">
     <w:p>
       <w:pPr>
         <w:pStyle w:val="FootnoteText"/>
@@ -1628,7 +1666,7 @@
       </w:r>
     </w:p>
   </w:footnote>
-  <w:footnote w:id="31">
+  <w:footnote w:id="33">
     <w:p>
       <w:pPr>
         <w:pStyle w:val="FootnoteText"/>
@@ -1660,7 +1698,7 @@
       </w:r>
     </w:p>
   </w:footnote>
-  <w:footnote w:id="32">
+  <w:footnote w:id="34">
     <w:p>
       <w:pPr>
         <w:pStyle w:val="FootnoteText"/>
@@ -1695,7 +1733,7 @@
       </w:r>
     </w:p>
   </w:footnote>
-  <w:footnote w:id="33">
+  <w:footnote w:id="35">
     <w:p>
       <w:pPr>
         <w:pStyle w:val="FootnoteText"/>
@@ -1727,7 +1765,7 @@
       </w:r>
     </w:p>
   </w:footnote>
-  <w:footnote w:id="34">
+  <w:footnote w:id="36">
     <w:p>
       <w:pPr>
         <w:pStyle w:val="FootnoteText"/>
@@ -1794,7 +1832,7 @@
   <w:abstractNum w15:restartNumberingAfterBreak="0" w:abstractNumId="0">
     <w:nsid w:val="FFFFFF7C"/>
     <w:multiLevelType w:val="singleLevel"/>
-    <w:tmpl w:val="4C42F234"/>
+    <w:tmpl w:val="D166DCF8"/>
     <w:lvl w:ilvl="0">
       <w:start w:val="1"/>
       <w:numFmt w:val="decimal"/>
@@ -1811,7 +1849,7 @@
   <w:abstractNum w15:restartNumberingAfterBreak="0" w:abstractNumId="1">
     <w:nsid w:val="FFFFFF7D"/>
     <w:multiLevelType w:val="singleLevel"/>
-    <w:tmpl w:val="424E37CC"/>
+    <w:tmpl w:val="9006ACB0"/>
     <w:lvl w:ilvl="0">
       <w:start w:val="1"/>
       <w:numFmt w:val="decimal"/>
@@ -1828,7 +1866,7 @@
   <w:abstractNum w15:restartNumberingAfterBreak="0" w:abstractNumId="2">
     <w:nsid w:val="FFFFFF7E"/>
     <w:multiLevelType w:val="singleLevel"/>
-    <w:tmpl w:val="DA244196"/>
+    <w:tmpl w:val="7786D088"/>
     <w:lvl w:ilvl="0">
       <w:start w:val="1"/>
       <w:numFmt w:val="decimal"/>
@@ -1845,7 +1883,7 @@
   <w:abstractNum w15:restartNumberingAfterBreak="0" w:abstractNumId="3">
     <w:nsid w:val="FFFFFF7F"/>
     <w:multiLevelType w:val="singleLevel"/>
-    <w:tmpl w:val="665EA516"/>
+    <w:tmpl w:val="A454ABEE"/>
     <w:lvl w:ilvl="0">
       <w:start w:val="1"/>
       <w:numFmt w:val="decimal"/>
@@ -1862,7 +1900,7 @@
   <w:abstractNum w15:restartNumberingAfterBreak="0" w:abstractNumId="4">
     <w:nsid w:val="FFFFFF80"/>
     <w:multiLevelType w:val="singleLevel"/>
-    <w:tmpl w:val="90766CAA"/>
+    <w:tmpl w:val="C32055FC"/>
     <w:lvl w:ilvl="0">
       <w:start w:val="1"/>
       <w:numFmt w:val="bullet"/>
@@ -1882,7 +1920,7 @@
   <w:abstractNum w15:restartNumberingAfterBreak="0" w:abstractNumId="5">
     <w:nsid w:val="FFFFFF81"/>
     <w:multiLevelType w:val="singleLevel"/>
-    <w:tmpl w:val="5150B9DC"/>
+    <w:tmpl w:val="3098973E"/>
     <w:lvl w:ilvl="0">
       <w:start w:val="1"/>
       <w:numFmt w:val="bullet"/>
@@ -1902,7 +1940,7 @@
   <w:abstractNum w15:restartNumberingAfterBreak="0" w:abstractNumId="6">
     <w:nsid w:val="FFFFFF82"/>
     <w:multiLevelType w:val="singleLevel"/>
-    <w:tmpl w:val="B07890B4"/>
+    <w:tmpl w:val="C4BE343C"/>
     <w:lvl w:ilvl="0">
       <w:start w:val="1"/>
       <w:numFmt w:val="bullet"/>
@@ -1922,7 +1960,7 @@
   <w:abstractNum w15:restartNumberingAfterBreak="0" w:abstractNumId="7">
     <w:nsid w:val="FFFFFF83"/>
     <w:multiLevelType w:val="singleLevel"/>
-    <w:tmpl w:val="BEB4B3F2"/>
+    <w:tmpl w:val="497A2708"/>
     <w:lvl w:ilvl="0">
       <w:start w:val="1"/>
       <w:numFmt w:val="bullet"/>
@@ -1942,7 +1980,7 @@
   <w:abstractNum w15:restartNumberingAfterBreak="0" w:abstractNumId="8">
     <w:nsid w:val="FFFFFF88"/>
     <w:multiLevelType w:val="singleLevel"/>
-    <w:tmpl w:val="E9DC2046"/>
+    <w:tmpl w:val="3E327C2A"/>
     <w:lvl w:ilvl="0">
       <w:start w:val="1"/>
       <w:numFmt w:val="decimal"/>
@@ -1959,7 +1997,7 @@
   <w:abstractNum w15:restartNumberingAfterBreak="0" w:abstractNumId="9">
     <w:nsid w:val="FFFFFF89"/>
     <w:multiLevelType w:val="singleLevel"/>
-    <w:tmpl w:val="CCF8BB06"/>
+    <w:tmpl w:val="BBEE4C76"/>
     <w:lvl w:ilvl="0">
       <w:start w:val="1"/>
       <w:numFmt w:val="bullet"/>
@@ -3238,10 +3276,10 @@
   <w:style w:styleId="Hyperlink" w:type="character">
     <w:name w:val="Hyperlink"/>
     <w:basedOn w:val="VerbatimChar"/>
-    <w:rsid w:val="003365F4"/>
+    <w:rsid w:val="00CC21FE"/>
     <w:rPr>
       <w:sz w:val="22"/>
-      <w:u w:val="single"/>
+      <w:u w:val="none"/>
     </w:rPr>
   </w:style>
   <w:style w:styleId="FollowedHyperlink" w:type="character">

</xml_diff>

<commit_message>
fixing encyclical bibliography citations
</commit_message>
<xml_diff>
--- a/examples/full_paper/output/Cochrane_THEO8063_full_paper.docx
+++ b/examples/full_paper/output/Cochrane_THEO8063_full_paper.docx
@@ -1282,7 +1282,7 @@
         <w:t xml:space="preserve"> </w:t>
       </w:r>
       <w:r>
-        <w:t xml:space="preserve">“Encyclical on Care for Our Common Home</w:t>
+        <w:t xml:space="preserve">Encyclical on Care for Our Common Home</w:t>
       </w:r>
       <w:r>
         <w:t xml:space="preserve"> </w:t>
@@ -1295,7 +1295,7 @@
         <w:t xml:space="preserve">Laudato si’</w:t>
       </w:r>
       <w:r>
-        <w:t xml:space="preserve">,”</w:t>
+        <w:t xml:space="preserve">,</w:t>
       </w:r>
       <w:r>
         <w:t xml:space="preserve"> </w:t>

</xml_diff>